<commit_message>
modificaciones artefactos 1 y 5
</commit_message>
<xml_diff>
--- a/ITER3/ARTEFACTOS/5_ModeladoDeLosCasosDeUso.docx
+++ b/ITER3/ARTEFACTOS/5_ModeladoDeLosCasosDeUso.docx
@@ -3932,6 +3932,56 @@
         <w:t>No se cuenta con una interfaz específica, ya que se trata de una tarea que realiza el sistema.</w:t>
       </w:r>
     </w:p>
+    <w:p>
+      <w:pPr>
+        <w:jc w:val="both"/>
+      </w:pPr>
+    </w:p>
+    <w:p>
+      <w:pPr>
+        <w:jc w:val="both"/>
+      </w:pPr>
+    </w:p>
+    <w:p>
+      <w:pPr>
+        <w:jc w:val="both"/>
+      </w:pPr>
+    </w:p>
+    <w:p>
+      <w:pPr>
+        <w:jc w:val="both"/>
+      </w:pPr>
+    </w:p>
+    <w:p>
+      <w:pPr>
+        <w:jc w:val="both"/>
+      </w:pPr>
+    </w:p>
+    <w:p>
+      <w:pPr>
+        <w:jc w:val="both"/>
+      </w:pPr>
+    </w:p>
+    <w:p>
+      <w:pPr>
+        <w:jc w:val="both"/>
+      </w:pPr>
+    </w:p>
+    <w:p>
+      <w:pPr>
+        <w:jc w:val="both"/>
+      </w:pPr>
+    </w:p>
+    <w:p>
+      <w:pPr>
+        <w:jc w:val="both"/>
+      </w:pPr>
+    </w:p>
+    <w:p>
+      <w:pPr>
+        <w:jc w:val="both"/>
+      </w:pPr>
+    </w:p>
     <w:tbl>
       <w:tblPr>
         <w:tblStyle w:val="Tablaconcuadrcula5oscura-nfasis2"/>
@@ -4409,7 +4459,6 @@
               <w:jc w:val="both"/>
             </w:pPr>
             <w:r>
-              <w:lastRenderedPageBreak/>
               <w:t>PASO 2</w:t>
             </w:r>
           </w:p>
@@ -4735,6 +4784,7 @@
         <w:rPr>
           <w:color w:val="BFBFBF" w:themeColor="background1" w:themeShade="BF"/>
         </w:rPr>
+        <w:lastRenderedPageBreak/>
         <w:t>Descripción de interfaz:</w:t>
       </w:r>
       <w:bookmarkEnd w:id="38"/>
@@ -4948,7 +4998,6 @@
         <w:rPr>
           <w:noProof/>
         </w:rPr>
-        <w:lastRenderedPageBreak/>
         <w:drawing>
           <wp:inline distT="0" distB="0" distL="0" distR="0" wp14:anchorId="48377F0D" wp14:editId="25BE71C8">
             <wp:extent cx="2711394" cy="1701229"/>
@@ -5059,9 +5108,6 @@
       <w:pPr>
         <w:ind w:left="5664" w:hanging="5664"/>
         <w:jc w:val="both"/>
-        <w:rPr>
-          <w:b/>
-        </w:rPr>
       </w:pPr>
       <w:r>
         <w:t>Visualización de la información de la petición de trabajo</w:t>
@@ -5070,24 +5116,6 @@
         <w:tab/>
         <w:t>Selección del técnico encargado de realizar      dicha petición de trabajo.</w:t>
       </w:r>
-    </w:p>
-    <w:p>
-      <w:pPr>
-        <w:ind w:left="5664" w:hanging="5664"/>
-        <w:jc w:val="both"/>
-        <w:rPr>
-          <w:b/>
-        </w:rPr>
-      </w:pPr>
-    </w:p>
-    <w:p>
-      <w:pPr>
-        <w:ind w:left="5664" w:hanging="5664"/>
-        <w:jc w:val="both"/>
-        <w:rPr>
-          <w:b/>
-        </w:rPr>
-      </w:pPr>
     </w:p>
     <w:p>
       <w:pPr>
@@ -5415,6 +5443,21 @@
         </w:tc>
       </w:tr>
     </w:tbl>
+    <w:p>
+      <w:pPr>
+        <w:jc w:val="both"/>
+      </w:pPr>
+    </w:p>
+    <w:p>
+      <w:pPr>
+        <w:jc w:val="both"/>
+      </w:pPr>
+    </w:p>
+    <w:p>
+      <w:pPr>
+        <w:jc w:val="both"/>
+      </w:pPr>
+    </w:p>
     <w:p>
       <w:pPr>
         <w:jc w:val="both"/>
@@ -5747,7 +5790,6 @@
         <w:rPr>
           <w:color w:val="BFBFBF" w:themeColor="background1" w:themeShade="BF"/>
         </w:rPr>
-        <w:lastRenderedPageBreak/>
         <w:t>Requisitos no funcionales involucrados:</w:t>
       </w:r>
       <w:bookmarkEnd w:id="48"/>
@@ -5855,22 +5897,6 @@
           </wp:inline>
         </w:drawing>
       </w:r>
-    </w:p>
-    <w:p>
-      <w:pPr>
-        <w:jc w:val="both"/>
-        <w:rPr>
-          <w:b/>
-        </w:rPr>
-      </w:pPr>
-    </w:p>
-    <w:p>
-      <w:pPr>
-        <w:jc w:val="both"/>
-        <w:rPr>
-          <w:b/>
-        </w:rPr>
-      </w:pPr>
     </w:p>
     <w:p>
       <w:pPr>
@@ -6310,94 +6336,6 @@
         </w:rPr>
       </w:pPr>
     </w:p>
-    <w:p>
-      <w:pPr>
-        <w:jc w:val="both"/>
-        <w:rPr>
-          <w:b/>
-        </w:rPr>
-      </w:pPr>
-    </w:p>
-    <w:p>
-      <w:pPr>
-        <w:jc w:val="both"/>
-        <w:rPr>
-          <w:b/>
-        </w:rPr>
-      </w:pPr>
-    </w:p>
-    <w:p>
-      <w:pPr>
-        <w:jc w:val="both"/>
-        <w:rPr>
-          <w:b/>
-        </w:rPr>
-      </w:pPr>
-    </w:p>
-    <w:p>
-      <w:pPr>
-        <w:jc w:val="both"/>
-        <w:rPr>
-          <w:b/>
-        </w:rPr>
-      </w:pPr>
-    </w:p>
-    <w:p>
-      <w:pPr>
-        <w:jc w:val="both"/>
-        <w:rPr>
-          <w:b/>
-        </w:rPr>
-      </w:pPr>
-    </w:p>
-    <w:p>
-      <w:pPr>
-        <w:jc w:val="both"/>
-        <w:rPr>
-          <w:b/>
-        </w:rPr>
-      </w:pPr>
-    </w:p>
-    <w:p>
-      <w:pPr>
-        <w:jc w:val="both"/>
-        <w:rPr>
-          <w:b/>
-        </w:rPr>
-      </w:pPr>
-    </w:p>
-    <w:p>
-      <w:pPr>
-        <w:jc w:val="both"/>
-        <w:rPr>
-          <w:b/>
-        </w:rPr>
-      </w:pPr>
-    </w:p>
-    <w:p>
-      <w:pPr>
-        <w:jc w:val="both"/>
-        <w:rPr>
-          <w:b/>
-        </w:rPr>
-      </w:pPr>
-    </w:p>
-    <w:p>
-      <w:pPr>
-        <w:jc w:val="both"/>
-        <w:rPr>
-          <w:b/>
-        </w:rPr>
-      </w:pPr>
-    </w:p>
-    <w:p>
-      <w:pPr>
-        <w:jc w:val="both"/>
-        <w:rPr>
-          <w:b/>
-        </w:rPr>
-      </w:pPr>
-    </w:p>
     <w:tbl>
       <w:tblPr>
         <w:tblStyle w:val="Tablaconcuadrcula5oscura-nfasis2"/>
@@ -6716,6 +6654,36 @@
     </w:tbl>
     <w:p>
       <w:pPr>
+        <w:tabs>
+          <w:tab w:val="left" w:pos="1545"/>
+        </w:tabs>
+        <w:jc w:val="both"/>
+      </w:pPr>
+      <w:r>
+        <w:tab/>
+      </w:r>
+    </w:p>
+    <w:p>
+      <w:pPr>
+        <w:tabs>
+          <w:tab w:val="left" w:pos="1545"/>
+        </w:tabs>
+        <w:jc w:val="both"/>
+      </w:pPr>
+    </w:p>
+    <w:p>
+      <w:pPr>
+        <w:tabs>
+          <w:tab w:val="left" w:pos="1545"/>
+        </w:tabs>
+        <w:jc w:val="both"/>
+      </w:pPr>
+    </w:p>
+    <w:p>
+      <w:pPr>
+        <w:tabs>
+          <w:tab w:val="left" w:pos="1545"/>
+        </w:tabs>
         <w:jc w:val="both"/>
       </w:pPr>
     </w:p>
@@ -7413,14 +7381,90 @@
         <w:rPr>
           <w:noProof/>
         </w:rPr>
+        <w:lastRenderedPageBreak/>
         <w:drawing>
-          <wp:anchor distT="0" distB="0" distL="114300" distR="114300" simplePos="0" relativeHeight="251680768" behindDoc="0" locked="0" layoutInCell="1" allowOverlap="1" wp14:anchorId="37671DE7" wp14:editId="59D6FEC9">
+          <wp:anchor distT="0" distB="0" distL="114300" distR="114300" simplePos="0" relativeHeight="251679744" behindDoc="0" locked="0" layoutInCell="1" allowOverlap="1" wp14:anchorId="4B0EFD09" wp14:editId="26C4F89D">
+            <wp:simplePos x="0" y="0"/>
+            <wp:positionH relativeFrom="column">
+              <wp:posOffset>2954020</wp:posOffset>
+            </wp:positionH>
+            <wp:positionV relativeFrom="paragraph">
+              <wp:posOffset>445770</wp:posOffset>
+            </wp:positionV>
+            <wp:extent cx="2287905" cy="1518285"/>
+            <wp:effectExtent l="0" t="0" r="0" b="5715"/>
+            <wp:wrapThrough wrapText="bothSides">
+              <wp:wrapPolygon edited="0">
+                <wp:start x="0" y="0"/>
+                <wp:lineTo x="0" y="21410"/>
+                <wp:lineTo x="21402" y="21410"/>
+                <wp:lineTo x="21402" y="0"/>
+                <wp:lineTo x="0" y="0"/>
+              </wp:wrapPolygon>
+            </wp:wrapThrough>
+            <wp:docPr id="25" name="Imagen 25" descr="https://i.gyazo.com/82a78ff3861d60a37fdd85f09fa9214f.png"/>
+            <wp:cNvGraphicFramePr>
+              <a:graphicFrameLocks xmlns:a="http://schemas.openxmlformats.org/drawingml/2006/main" noChangeAspect="1"/>
+            </wp:cNvGraphicFramePr>
+            <a:graphic xmlns:a="http://schemas.openxmlformats.org/drawingml/2006/main">
+              <a:graphicData uri="http://schemas.openxmlformats.org/drawingml/2006/picture">
+                <pic:pic xmlns:pic="http://schemas.openxmlformats.org/drawingml/2006/picture">
+                  <pic:nvPicPr>
+                    <pic:cNvPr id="0" name="Picture 15" descr="https://i.gyazo.com/82a78ff3861d60a37fdd85f09fa9214f.png"/>
+                    <pic:cNvPicPr>
+                      <a:picLocks noChangeAspect="1" noChangeArrowheads="1"/>
+                    </pic:cNvPicPr>
+                  </pic:nvPicPr>
+                  <pic:blipFill>
+                    <a:blip r:embed="rId26" cstate="print">
+                      <a:extLst>
+                        <a:ext uri="{28A0092B-C50C-407E-A947-70E740481C1C}">
+                          <a14:useLocalDpi xmlns:a14="http://schemas.microsoft.com/office/drawing/2010/main" val="0"/>
+                        </a:ext>
+                      </a:extLst>
+                    </a:blip>
+                    <a:srcRect/>
+                    <a:stretch>
+                      <a:fillRect/>
+                    </a:stretch>
+                  </pic:blipFill>
+                  <pic:spPr bwMode="auto">
+                    <a:xfrm>
+                      <a:off x="0" y="0"/>
+                      <a:ext cx="2287905" cy="1518285"/>
+                    </a:xfrm>
+                    <a:prstGeom prst="rect">
+                      <a:avLst/>
+                    </a:prstGeom>
+                    <a:noFill/>
+                    <a:ln>
+                      <a:noFill/>
+                    </a:ln>
+                  </pic:spPr>
+                </pic:pic>
+              </a:graphicData>
+            </a:graphic>
+            <wp14:sizeRelH relativeFrom="margin">
+              <wp14:pctWidth>0</wp14:pctWidth>
+            </wp14:sizeRelH>
+            <wp14:sizeRelV relativeFrom="margin">
+              <wp14:pctHeight>0</wp14:pctHeight>
+            </wp14:sizeRelV>
+          </wp:anchor>
+        </w:drawing>
+      </w:r>
+      <w:r>
+        <w:rPr>
+          <w:noProof/>
+        </w:rPr>
+        <w:drawing>
+          <wp:anchor distT="0" distB="0" distL="114300" distR="114300" simplePos="0" relativeHeight="251680768" behindDoc="0" locked="0" layoutInCell="1" allowOverlap="1" wp14:anchorId="37671DE7" wp14:editId="0BF2C9B0">
             <wp:simplePos x="0" y="0"/>
             <wp:positionH relativeFrom="column">
               <wp:posOffset>-75565</wp:posOffset>
             </wp:positionH>
             <wp:positionV relativeFrom="paragraph">
-              <wp:posOffset>920501</wp:posOffset>
+              <wp:posOffset>443865</wp:posOffset>
             </wp:positionV>
             <wp:extent cx="2448560" cy="1536700"/>
             <wp:effectExtent l="0" t="0" r="8890" b="6350"/>
@@ -7447,7 +7491,7 @@
                     </pic:cNvPicPr>
                   </pic:nvPicPr>
                   <pic:blipFill>
-                    <a:blip r:embed="rId26" cstate="print">
+                    <a:blip r:embed="rId27" cstate="print">
                       <a:extLst>
                         <a:ext uri="{28A0092B-C50C-407E-A947-70E740481C1C}">
                           <a14:useLocalDpi xmlns:a14="http://schemas.microsoft.com/office/drawing/2010/main" val="0"/>
@@ -7485,83 +7529,13 @@
         </w:drawing>
       </w:r>
       <w:r>
-        <w:rPr>
-          <w:noProof/>
-        </w:rPr>
-        <w:drawing>
-          <wp:anchor distT="0" distB="0" distL="114300" distR="114300" simplePos="0" relativeHeight="251679744" behindDoc="0" locked="0" layoutInCell="1" allowOverlap="1" wp14:anchorId="4B0EFD09" wp14:editId="7FAFDD3F">
-            <wp:simplePos x="0" y="0"/>
-            <wp:positionH relativeFrom="column">
-              <wp:posOffset>2525395</wp:posOffset>
-            </wp:positionH>
-            <wp:positionV relativeFrom="paragraph">
-              <wp:posOffset>922020</wp:posOffset>
-            </wp:positionV>
-            <wp:extent cx="2287905" cy="1518285"/>
-            <wp:effectExtent l="0" t="0" r="0" b="5715"/>
-            <wp:wrapThrough wrapText="bothSides">
-              <wp:wrapPolygon edited="0">
-                <wp:start x="0" y="0"/>
-                <wp:lineTo x="0" y="21410"/>
-                <wp:lineTo x="21402" y="21410"/>
-                <wp:lineTo x="21402" y="0"/>
-                <wp:lineTo x="0" y="0"/>
-              </wp:wrapPolygon>
-            </wp:wrapThrough>
-            <wp:docPr id="25" name="Imagen 25" descr="https://i.gyazo.com/82a78ff3861d60a37fdd85f09fa9214f.png"/>
-            <wp:cNvGraphicFramePr>
-              <a:graphicFrameLocks xmlns:a="http://schemas.openxmlformats.org/drawingml/2006/main" noChangeAspect="1"/>
-            </wp:cNvGraphicFramePr>
-            <a:graphic xmlns:a="http://schemas.openxmlformats.org/drawingml/2006/main">
-              <a:graphicData uri="http://schemas.openxmlformats.org/drawingml/2006/picture">
-                <pic:pic xmlns:pic="http://schemas.openxmlformats.org/drawingml/2006/picture">
-                  <pic:nvPicPr>
-                    <pic:cNvPr id="0" name="Picture 15" descr="https://i.gyazo.com/82a78ff3861d60a37fdd85f09fa9214f.png"/>
-                    <pic:cNvPicPr>
-                      <a:picLocks noChangeAspect="1" noChangeArrowheads="1"/>
-                    </pic:cNvPicPr>
-                  </pic:nvPicPr>
-                  <pic:blipFill>
-                    <a:blip r:embed="rId27" cstate="print">
-                      <a:extLst>
-                        <a:ext uri="{28A0092B-C50C-407E-A947-70E740481C1C}">
-                          <a14:useLocalDpi xmlns:a14="http://schemas.microsoft.com/office/drawing/2010/main" val="0"/>
-                        </a:ext>
-                      </a:extLst>
-                    </a:blip>
-                    <a:srcRect/>
-                    <a:stretch>
-                      <a:fillRect/>
-                    </a:stretch>
-                  </pic:blipFill>
-                  <pic:spPr bwMode="auto">
-                    <a:xfrm>
-                      <a:off x="0" y="0"/>
-                      <a:ext cx="2287905" cy="1518285"/>
-                    </a:xfrm>
-                    <a:prstGeom prst="rect">
-                      <a:avLst/>
-                    </a:prstGeom>
-                    <a:noFill/>
-                    <a:ln>
-                      <a:noFill/>
-                    </a:ln>
-                  </pic:spPr>
-                </pic:pic>
-              </a:graphicData>
-            </a:graphic>
-            <wp14:sizeRelH relativeFrom="margin">
-              <wp14:pctWidth>0</wp14:pctWidth>
-            </wp14:sizeRelH>
-            <wp14:sizeRelV relativeFrom="margin">
-              <wp14:pctHeight>0</wp14:pctHeight>
-            </wp14:sizeRelV>
-          </wp:anchor>
-        </w:drawing>
-      </w:r>
-      <w:r>
         <w:t>La interfaz es la misma que en el caso de uso anterior, pero mostramos un mensaje por pantalla que ayuda al usuario a saber que se ha completado la labor correctamente.</w:t>
       </w:r>
+    </w:p>
+    <w:p>
+      <w:pPr>
+        <w:jc w:val="both"/>
+      </w:pPr>
     </w:p>
     <w:p>
       <w:pPr>
@@ -8264,6 +8238,7 @@
         <w:rPr>
           <w:color w:val="BFBFBF" w:themeColor="background1" w:themeShade="BF"/>
         </w:rPr>
+        <w:lastRenderedPageBreak/>
         <w:t>Diagrama de actividad:</w:t>
       </w:r>
       <w:bookmarkEnd w:id="76"/>
@@ -8477,7 +8452,6 @@
         <w:rPr>
           <w:noProof/>
         </w:rPr>
-        <w:lastRenderedPageBreak/>
         <w:drawing>
           <wp:inline distT="0" distB="0" distL="0" distR="0" wp14:anchorId="5247D18D" wp14:editId="50DE62E0">
             <wp:extent cx="2671638" cy="1579793"/>
@@ -8583,6 +8557,16 @@
           </wp:inline>
         </w:drawing>
       </w:r>
+    </w:p>
+    <w:p>
+      <w:pPr>
+        <w:jc w:val="both"/>
+      </w:pPr>
+    </w:p>
+    <w:p>
+      <w:pPr>
+        <w:jc w:val="both"/>
+      </w:pPr>
     </w:p>
     <w:p>
       <w:pPr>
@@ -9787,6 +9771,14 @@
         </w:rPr>
       </w:pPr>
     </w:p>
+    <w:p>
+      <w:pPr>
+        <w:jc w:val="both"/>
+        <w:rPr>
+          <w:b/>
+        </w:rPr>
+      </w:pPr>
+    </w:p>
     <w:tbl>
       <w:tblPr>
         <w:tblStyle w:val="Tablaconcuadrcula5oscura-nfasis2"/>
@@ -10098,26 +10090,6 @@
         </w:tc>
       </w:tr>
     </w:tbl>
-    <w:p>
-      <w:pPr>
-        <w:jc w:val="both"/>
-      </w:pPr>
-    </w:p>
-    <w:p>
-      <w:pPr>
-        <w:jc w:val="both"/>
-      </w:pPr>
-    </w:p>
-    <w:p>
-      <w:pPr>
-        <w:jc w:val="both"/>
-      </w:pPr>
-    </w:p>
-    <w:p>
-      <w:pPr>
-        <w:jc w:val="both"/>
-      </w:pPr>
-    </w:p>
     <w:p>
       <w:pPr>
         <w:jc w:val="both"/>
@@ -12664,6 +12636,8 @@
           <w:b/>
         </w:rPr>
       </w:pPr>
+      <w:bookmarkStart w:id="128" w:name="_GoBack"/>
+      <w:bookmarkEnd w:id="128"/>
     </w:p>
     <w:p>
       <w:pPr>
@@ -12827,14 +12801,14 @@
           <w:color w:val="BFBFBF" w:themeColor="background1" w:themeShade="BF"/>
         </w:rPr>
       </w:pPr>
-      <w:bookmarkStart w:id="128" w:name="_Toc530816206"/>
+      <w:bookmarkStart w:id="129" w:name="_Toc530816206"/>
       <w:r>
         <w:rPr>
           <w:color w:val="BFBFBF" w:themeColor="background1" w:themeShade="BF"/>
         </w:rPr>
         <w:t>Descripción de Interfaz:</w:t>
       </w:r>
-      <w:bookmarkEnd w:id="128"/>
+      <w:bookmarkEnd w:id="129"/>
     </w:p>
     <w:p>
       <w:pPr>
@@ -13141,14 +13115,14 @@
                 <w:b/>
               </w:rPr>
             </w:pPr>
-            <w:bookmarkStart w:id="129" w:name="_Toc530816207"/>
+            <w:bookmarkStart w:id="130" w:name="_Toc530816207"/>
             <w:r>
               <w:rPr>
                 <w:b/>
               </w:rPr>
               <w:t>C37- GESTION PARTES TRABAJO</w:t>
             </w:r>
-            <w:bookmarkEnd w:id="129"/>
+            <w:bookmarkEnd w:id="130"/>
           </w:p>
         </w:tc>
       </w:tr>
@@ -13170,14 +13144,14 @@
                 <w:b/>
               </w:rPr>
             </w:pPr>
-            <w:bookmarkStart w:id="130" w:name="_Toc530816208"/>
+            <w:bookmarkStart w:id="131" w:name="_Toc530816208"/>
             <w:r>
               <w:rPr>
                 <w:b/>
               </w:rPr>
               <w:t>Descripción:</w:t>
             </w:r>
-            <w:bookmarkEnd w:id="130"/>
+            <w:bookmarkEnd w:id="131"/>
           </w:p>
         </w:tc>
         <w:tc>
@@ -13210,14 +13184,14 @@
                 <w:b/>
               </w:rPr>
             </w:pPr>
-            <w:bookmarkStart w:id="131" w:name="_Toc530816209"/>
+            <w:bookmarkStart w:id="132" w:name="_Toc530816209"/>
             <w:r>
               <w:rPr>
                 <w:b/>
               </w:rPr>
               <w:t>Actor principal:</w:t>
             </w:r>
-            <w:bookmarkEnd w:id="131"/>
+            <w:bookmarkEnd w:id="132"/>
           </w:p>
         </w:tc>
         <w:tc>
@@ -13253,14 +13227,14 @@
                 <w:b/>
               </w:rPr>
             </w:pPr>
-            <w:bookmarkStart w:id="132" w:name="_Toc530816210"/>
+            <w:bookmarkStart w:id="133" w:name="_Toc530816210"/>
             <w:r>
               <w:rPr>
                 <w:b/>
               </w:rPr>
               <w:t>Otros actores:</w:t>
             </w:r>
-            <w:bookmarkEnd w:id="132"/>
+            <w:bookmarkEnd w:id="133"/>
           </w:p>
         </w:tc>
         <w:tc>
@@ -13293,14 +13267,14 @@
                 <w:b/>
               </w:rPr>
             </w:pPr>
-            <w:bookmarkStart w:id="133" w:name="_Toc530816211"/>
+            <w:bookmarkStart w:id="134" w:name="_Toc530816211"/>
             <w:r>
               <w:rPr>
                 <w:b/>
               </w:rPr>
               <w:t>Requisitos funcionales cubiertos:</w:t>
             </w:r>
-            <w:bookmarkEnd w:id="133"/>
+            <w:bookmarkEnd w:id="134"/>
           </w:p>
         </w:tc>
         <w:tc>
@@ -13336,14 +13310,14 @@
                 <w:b/>
               </w:rPr>
             </w:pPr>
-            <w:bookmarkStart w:id="134" w:name="_Toc530816212"/>
+            <w:bookmarkStart w:id="135" w:name="_Toc530816212"/>
             <w:r>
               <w:rPr>
                 <w:b/>
               </w:rPr>
               <w:t>Precondiciones:</w:t>
             </w:r>
-            <w:bookmarkEnd w:id="134"/>
+            <w:bookmarkEnd w:id="135"/>
           </w:p>
         </w:tc>
         <w:tc>
@@ -13376,14 +13350,14 @@
                 <w:b/>
               </w:rPr>
             </w:pPr>
-            <w:bookmarkStart w:id="135" w:name="_Toc530816213"/>
+            <w:bookmarkStart w:id="136" w:name="_Toc530816213"/>
             <w:r>
               <w:rPr>
                 <w:b/>
               </w:rPr>
               <w:t>Postcondiciones:</w:t>
             </w:r>
-            <w:bookmarkEnd w:id="135"/>
+            <w:bookmarkEnd w:id="136"/>
           </w:p>
         </w:tc>
         <w:tc>
@@ -13448,7 +13422,7 @@
                 <w:b/>
               </w:rPr>
             </w:pPr>
-            <w:bookmarkStart w:id="136" w:name="_Toc530816214"/>
+            <w:bookmarkStart w:id="137" w:name="_Toc530816214"/>
             <w:r>
               <w:rPr>
                 <w:b/>
@@ -13467,7 +13441,7 @@
               </w:rPr>
               <w:t>CENARIO PRINCIPAL</w:t>
             </w:r>
-            <w:bookmarkEnd w:id="136"/>
+            <w:bookmarkEnd w:id="137"/>
           </w:p>
         </w:tc>
       </w:tr>
@@ -13813,7 +13787,7 @@
           <w:b/>
         </w:rPr>
       </w:pPr>
-      <w:bookmarkStart w:id="137" w:name="_Toc530816215"/>
+      <w:bookmarkStart w:id="138" w:name="_Toc530816215"/>
       <w:r>
         <w:rPr>
           <w:rStyle w:val="Ttulo3Car"/>
@@ -13821,7 +13795,7 @@
         </w:rPr>
         <w:t>Escenarios excepcionales o alternativos:</w:t>
       </w:r>
-      <w:bookmarkEnd w:id="137"/>
+      <w:bookmarkEnd w:id="138"/>
       <w:r>
         <w:rPr>
           <w:b/>
@@ -13840,20 +13814,20 @@
       <w:pPr>
         <w:pStyle w:val="Ttulo3"/>
       </w:pPr>
-      <w:bookmarkStart w:id="138" w:name="_Toc530816216"/>
+      <w:bookmarkStart w:id="139" w:name="_Toc530816216"/>
       <w:r>
         <w:rPr>
           <w:color w:val="BFBFBF" w:themeColor="background1" w:themeShade="BF"/>
         </w:rPr>
         <w:t>Requisitos no funcionales involucrados:</w:t>
       </w:r>
-      <w:bookmarkEnd w:id="138"/>
-    </w:p>
-    <w:p>
-      <w:pPr>
-        <w:jc w:val="both"/>
-      </w:pPr>
-      <w:bookmarkStart w:id="139" w:name="_Toc530816217"/>
+      <w:bookmarkEnd w:id="139"/>
+    </w:p>
+    <w:p>
+      <w:pPr>
+        <w:jc w:val="both"/>
+      </w:pPr>
+      <w:bookmarkStart w:id="140" w:name="_Toc530816217"/>
       <w:r>
         <w:rPr>
           <w:rStyle w:val="Ttulo3Car"/>
@@ -13861,7 +13835,7 @@
         </w:rPr>
         <w:t>Frecuencia:</w:t>
       </w:r>
-      <w:bookmarkEnd w:id="139"/>
+      <w:bookmarkEnd w:id="140"/>
       <w:r>
         <w:rPr>
           <w:b/>
@@ -13880,7 +13854,7 @@
           <w:color w:val="BFBFBF" w:themeColor="background1" w:themeShade="BF"/>
         </w:rPr>
       </w:pPr>
-      <w:bookmarkStart w:id="140" w:name="_Toc530816218"/>
+      <w:bookmarkStart w:id="141" w:name="_Toc530816218"/>
       <w:r>
         <w:rPr>
           <w:color w:val="BFBFBF" w:themeColor="background1" w:themeShade="BF"/>
@@ -13888,7 +13862,7 @@
         <w:lastRenderedPageBreak/>
         <w:t>Diagrama de actividad:</w:t>
       </w:r>
-      <w:bookmarkEnd w:id="140"/>
+      <w:bookmarkEnd w:id="141"/>
     </w:p>
     <w:p>
       <w:pPr>
@@ -13958,14 +13932,14 @@
           <w:color w:val="BFBFBF" w:themeColor="background1" w:themeShade="BF"/>
         </w:rPr>
       </w:pPr>
-      <w:bookmarkStart w:id="141" w:name="_Toc530816219"/>
+      <w:bookmarkStart w:id="142" w:name="_Toc530816219"/>
       <w:r>
         <w:rPr>
           <w:color w:val="BFBFBF" w:themeColor="background1" w:themeShade="BF"/>
         </w:rPr>
         <w:t>Descripción de la interfaz:</w:t>
       </w:r>
-      <w:bookmarkEnd w:id="141"/>
+      <w:bookmarkEnd w:id="142"/>
     </w:p>
     <w:p>
       <w:pPr>
@@ -14448,14 +14422,14 @@
                 <w:b/>
               </w:rPr>
             </w:pPr>
-            <w:bookmarkStart w:id="142" w:name="_Toc530816220"/>
+            <w:bookmarkStart w:id="143" w:name="_Toc530816220"/>
             <w:r>
               <w:rPr>
                 <w:b/>
               </w:rPr>
               <w:t>C52 – GESTION DE INFORMES</w:t>
             </w:r>
-            <w:bookmarkEnd w:id="142"/>
+            <w:bookmarkEnd w:id="143"/>
           </w:p>
         </w:tc>
       </w:tr>
@@ -14477,14 +14451,14 @@
                 <w:b/>
               </w:rPr>
             </w:pPr>
-            <w:bookmarkStart w:id="143" w:name="_Toc530816221"/>
+            <w:bookmarkStart w:id="144" w:name="_Toc530816221"/>
             <w:r>
               <w:rPr>
                 <w:b/>
               </w:rPr>
               <w:t>Descripción:</w:t>
             </w:r>
-            <w:bookmarkEnd w:id="143"/>
+            <w:bookmarkEnd w:id="144"/>
           </w:p>
         </w:tc>
         <w:tc>
@@ -14517,14 +14491,14 @@
                 <w:b/>
               </w:rPr>
             </w:pPr>
-            <w:bookmarkStart w:id="144" w:name="_Toc530816222"/>
+            <w:bookmarkStart w:id="145" w:name="_Toc530816222"/>
             <w:r>
               <w:rPr>
                 <w:b/>
               </w:rPr>
               <w:t>Actor principal:</w:t>
             </w:r>
-            <w:bookmarkEnd w:id="144"/>
+            <w:bookmarkEnd w:id="145"/>
           </w:p>
         </w:tc>
         <w:tc>
@@ -14560,14 +14534,14 @@
                 <w:b/>
               </w:rPr>
             </w:pPr>
-            <w:bookmarkStart w:id="145" w:name="_Toc530816223"/>
+            <w:bookmarkStart w:id="146" w:name="_Toc530816223"/>
             <w:r>
               <w:rPr>
                 <w:b/>
               </w:rPr>
               <w:t>Otros actores:</w:t>
             </w:r>
-            <w:bookmarkEnd w:id="145"/>
+            <w:bookmarkEnd w:id="146"/>
           </w:p>
         </w:tc>
         <w:tc>
@@ -14600,14 +14574,14 @@
                 <w:b/>
               </w:rPr>
             </w:pPr>
-            <w:bookmarkStart w:id="146" w:name="_Toc530816224"/>
+            <w:bookmarkStart w:id="147" w:name="_Toc530816224"/>
             <w:r>
               <w:rPr>
                 <w:b/>
               </w:rPr>
               <w:t>Requisitos funcionales cubiertos:</w:t>
             </w:r>
-            <w:bookmarkEnd w:id="146"/>
+            <w:bookmarkEnd w:id="147"/>
           </w:p>
         </w:tc>
         <w:tc>
@@ -14643,14 +14617,14 @@
                 <w:b/>
               </w:rPr>
             </w:pPr>
-            <w:bookmarkStart w:id="147" w:name="_Toc530816225"/>
+            <w:bookmarkStart w:id="148" w:name="_Toc530816225"/>
             <w:r>
               <w:rPr>
                 <w:b/>
               </w:rPr>
               <w:t>Precondiciones:</w:t>
             </w:r>
-            <w:bookmarkEnd w:id="147"/>
+            <w:bookmarkEnd w:id="148"/>
           </w:p>
         </w:tc>
         <w:tc>
@@ -14683,14 +14657,14 @@
                 <w:b/>
               </w:rPr>
             </w:pPr>
-            <w:bookmarkStart w:id="148" w:name="_Toc530816226"/>
+            <w:bookmarkStart w:id="149" w:name="_Toc530816226"/>
             <w:r>
               <w:rPr>
                 <w:b/>
               </w:rPr>
               <w:t>Postcondiciones:</w:t>
             </w:r>
-            <w:bookmarkEnd w:id="148"/>
+            <w:bookmarkEnd w:id="149"/>
           </w:p>
         </w:tc>
         <w:tc>
@@ -14748,7 +14722,7 @@
                 <w:b/>
               </w:rPr>
             </w:pPr>
-            <w:bookmarkStart w:id="149" w:name="_Toc530816227"/>
+            <w:bookmarkStart w:id="150" w:name="_Toc530816227"/>
             <w:r>
               <w:rPr>
                 <w:b/>
@@ -14767,7 +14741,7 @@
               </w:rPr>
               <w:t>CENARIO PRINCIPAL</w:t>
             </w:r>
-            <w:bookmarkEnd w:id="149"/>
+            <w:bookmarkEnd w:id="150"/>
           </w:p>
         </w:tc>
       </w:tr>
@@ -15024,7 +14998,7 @@
         <w:spacing w:after="0"/>
         <w:jc w:val="both"/>
       </w:pPr>
-      <w:bookmarkStart w:id="150" w:name="_Toc530816228"/>
+      <w:bookmarkStart w:id="151" w:name="_Toc530816228"/>
       <w:r>
         <w:rPr>
           <w:rStyle w:val="Ttulo3Car"/>
@@ -15032,7 +15006,7 @@
         </w:rPr>
         <w:t>Escenarios excepcionales o alternativos:</w:t>
       </w:r>
-      <w:bookmarkEnd w:id="150"/>
+      <w:bookmarkEnd w:id="151"/>
       <w:r>
         <w:rPr>
           <w:b/>
@@ -15067,7 +15041,7 @@
           <w:b/>
         </w:rPr>
       </w:pPr>
-      <w:bookmarkStart w:id="151" w:name="_Toc530816229"/>
+      <w:bookmarkStart w:id="152" w:name="_Toc530816229"/>
       <w:r>
         <w:rPr>
           <w:rStyle w:val="Ttulo3Car"/>
@@ -15075,7 +15049,7 @@
         </w:rPr>
         <w:t>Frecuencia:</w:t>
       </w:r>
-      <w:bookmarkEnd w:id="151"/>
+      <w:bookmarkEnd w:id="152"/>
       <w:r>
         <w:rPr>
           <w:b/>
@@ -15094,7 +15068,7 @@
           <w:color w:val="BFBFBF" w:themeColor="background1" w:themeShade="BF"/>
         </w:rPr>
       </w:pPr>
-      <w:bookmarkStart w:id="152" w:name="_Toc530816230"/>
+      <w:bookmarkStart w:id="153" w:name="_Toc530816230"/>
       <w:r>
         <w:rPr>
           <w:color w:val="BFBFBF" w:themeColor="background1" w:themeShade="BF"/>
@@ -15102,7 +15076,7 @@
         <w:lastRenderedPageBreak/>
         <w:t>Diagrama de actividad:</w:t>
       </w:r>
-      <w:bookmarkEnd w:id="152"/>
+      <w:bookmarkEnd w:id="153"/>
     </w:p>
     <w:p>
       <w:pPr>
@@ -15169,7 +15143,7 @@
       <w:pPr>
         <w:jc w:val="both"/>
       </w:pPr>
-      <w:bookmarkStart w:id="153" w:name="_Toc530816231"/>
+      <w:bookmarkStart w:id="154" w:name="_Toc530816231"/>
       <w:r>
         <w:rPr>
           <w:rStyle w:val="Ttulo3Car"/>
@@ -15177,7 +15151,7 @@
         </w:rPr>
         <w:t>Descripción de Interfaz:</w:t>
       </w:r>
-      <w:bookmarkEnd w:id="153"/>
+      <w:bookmarkEnd w:id="154"/>
       <w:r>
         <w:rPr>
           <w:b/>
@@ -15235,14 +15209,14 @@
                 <w:b/>
               </w:rPr>
             </w:pPr>
-            <w:bookmarkStart w:id="154" w:name="_Toc530816232"/>
+            <w:bookmarkStart w:id="155" w:name="_Toc530816232"/>
             <w:r>
               <w:rPr>
                 <w:b/>
               </w:rPr>
               <w:t>C56- SOLICITAR PEDIDOS A PROVEEDORES</w:t>
             </w:r>
-            <w:bookmarkEnd w:id="154"/>
+            <w:bookmarkEnd w:id="155"/>
           </w:p>
         </w:tc>
       </w:tr>
@@ -15264,14 +15238,14 @@
                 <w:b/>
               </w:rPr>
             </w:pPr>
-            <w:bookmarkStart w:id="155" w:name="_Toc530816233"/>
+            <w:bookmarkStart w:id="156" w:name="_Toc530816233"/>
             <w:r>
               <w:rPr>
                 <w:b/>
               </w:rPr>
               <w:t>Descripción:</w:t>
             </w:r>
-            <w:bookmarkEnd w:id="155"/>
+            <w:bookmarkEnd w:id="156"/>
           </w:p>
         </w:tc>
         <w:tc>
@@ -15304,14 +15278,14 @@
                 <w:b/>
               </w:rPr>
             </w:pPr>
-            <w:bookmarkStart w:id="156" w:name="_Toc530816234"/>
+            <w:bookmarkStart w:id="157" w:name="_Toc530816234"/>
             <w:r>
               <w:rPr>
                 <w:b/>
               </w:rPr>
               <w:t>Actor principal:</w:t>
             </w:r>
-            <w:bookmarkEnd w:id="156"/>
+            <w:bookmarkEnd w:id="157"/>
           </w:p>
         </w:tc>
         <w:tc>
@@ -15347,14 +15321,14 @@
                 <w:b/>
               </w:rPr>
             </w:pPr>
-            <w:bookmarkStart w:id="157" w:name="_Toc530816235"/>
+            <w:bookmarkStart w:id="158" w:name="_Toc530816235"/>
             <w:r>
               <w:rPr>
                 <w:b/>
               </w:rPr>
               <w:t>Otros actores:</w:t>
             </w:r>
-            <w:bookmarkEnd w:id="157"/>
+            <w:bookmarkEnd w:id="158"/>
           </w:p>
         </w:tc>
         <w:tc>
@@ -15384,14 +15358,14 @@
                 <w:b/>
               </w:rPr>
             </w:pPr>
-            <w:bookmarkStart w:id="158" w:name="_Toc530816236"/>
+            <w:bookmarkStart w:id="159" w:name="_Toc530816236"/>
             <w:r>
               <w:rPr>
                 <w:b/>
               </w:rPr>
               <w:t>Requisitos funcionales cubiertos:</w:t>
             </w:r>
-            <w:bookmarkEnd w:id="158"/>
+            <w:bookmarkEnd w:id="159"/>
           </w:p>
         </w:tc>
         <w:tc>
@@ -15427,14 +15401,14 @@
                 <w:b/>
               </w:rPr>
             </w:pPr>
-            <w:bookmarkStart w:id="159" w:name="_Toc530816237"/>
+            <w:bookmarkStart w:id="160" w:name="_Toc530816237"/>
             <w:r>
               <w:rPr>
                 <w:b/>
               </w:rPr>
               <w:t>Precondiciones:</w:t>
             </w:r>
-            <w:bookmarkEnd w:id="159"/>
+            <w:bookmarkEnd w:id="160"/>
           </w:p>
         </w:tc>
         <w:tc>
@@ -15470,14 +15444,14 @@
                 <w:b/>
               </w:rPr>
             </w:pPr>
-            <w:bookmarkStart w:id="160" w:name="_Toc530816238"/>
+            <w:bookmarkStart w:id="161" w:name="_Toc530816238"/>
             <w:r>
               <w:rPr>
                 <w:b/>
               </w:rPr>
               <w:t>Postcondiciones:</w:t>
             </w:r>
-            <w:bookmarkEnd w:id="160"/>
+            <w:bookmarkEnd w:id="161"/>
           </w:p>
         </w:tc>
         <w:tc>
@@ -15543,7 +15517,7 @@
                 <w:b/>
               </w:rPr>
             </w:pPr>
-            <w:bookmarkStart w:id="161" w:name="_Toc530816239"/>
+            <w:bookmarkStart w:id="162" w:name="_Toc530816239"/>
             <w:r>
               <w:rPr>
                 <w:b/>
@@ -15562,7 +15536,7 @@
               </w:rPr>
               <w:t>CENARIO PRINCIPAL</w:t>
             </w:r>
-            <w:bookmarkEnd w:id="161"/>
+            <w:bookmarkEnd w:id="162"/>
           </w:p>
         </w:tc>
       </w:tr>
@@ -15734,7 +15708,7 @@
       </w:pPr>
     </w:p>
     <w:p>
-      <w:bookmarkStart w:id="162" w:name="_Toc530816240"/>
+      <w:bookmarkStart w:id="163" w:name="_Toc530816240"/>
       <w:r>
         <w:rPr>
           <w:rStyle w:val="Ttulo3Car"/>
@@ -15742,7 +15716,7 @@
         </w:rPr>
         <w:t>Escenarios excepcionales o alternativos:</w:t>
       </w:r>
-      <w:bookmarkEnd w:id="162"/>
+      <w:bookmarkEnd w:id="163"/>
       <w:r>
         <w:t xml:space="preserve"> </w:t>
       </w:r>
@@ -15775,7 +15749,7 @@
           <w:color w:val="auto"/>
         </w:rPr>
       </w:pPr>
-      <w:bookmarkStart w:id="163" w:name="_Toc530816241"/>
+      <w:bookmarkStart w:id="164" w:name="_Toc530816241"/>
       <w:r>
         <w:rPr>
           <w:rStyle w:val="Ttulo3Car"/>
@@ -15798,7 +15772,7 @@
         </w:rPr>
         <w:t>Cada hora</w:t>
       </w:r>
-      <w:bookmarkEnd w:id="163"/>
+      <w:bookmarkEnd w:id="164"/>
     </w:p>
     <w:tbl>
       <w:tblPr>
@@ -15843,14 +15817,14 @@
                 <w:b/>
               </w:rPr>
             </w:pPr>
-            <w:bookmarkStart w:id="164" w:name="_Toc530816242"/>
+            <w:bookmarkStart w:id="165" w:name="_Toc530816242"/>
             <w:r>
               <w:rPr>
                 <w:b/>
               </w:rPr>
               <w:t>C49- ACTUALIZAR FECHAS</w:t>
             </w:r>
-            <w:bookmarkEnd w:id="164"/>
+            <w:bookmarkEnd w:id="165"/>
           </w:p>
         </w:tc>
       </w:tr>
@@ -15872,14 +15846,14 @@
                 <w:b/>
               </w:rPr>
             </w:pPr>
-            <w:bookmarkStart w:id="165" w:name="_Toc530816243"/>
+            <w:bookmarkStart w:id="166" w:name="_Toc530816243"/>
             <w:r>
               <w:rPr>
                 <w:b/>
               </w:rPr>
               <w:t>Descripción:</w:t>
             </w:r>
-            <w:bookmarkEnd w:id="165"/>
+            <w:bookmarkEnd w:id="166"/>
           </w:p>
         </w:tc>
         <w:tc>
@@ -15912,14 +15886,14 @@
                 <w:b/>
               </w:rPr>
             </w:pPr>
-            <w:bookmarkStart w:id="166" w:name="_Toc530816244"/>
+            <w:bookmarkStart w:id="167" w:name="_Toc530816244"/>
             <w:r>
               <w:rPr>
                 <w:b/>
               </w:rPr>
               <w:t>Actor principal:</w:t>
             </w:r>
-            <w:bookmarkEnd w:id="166"/>
+            <w:bookmarkEnd w:id="167"/>
           </w:p>
         </w:tc>
         <w:tc>
@@ -15955,14 +15929,14 @@
                 <w:b/>
               </w:rPr>
             </w:pPr>
-            <w:bookmarkStart w:id="167" w:name="_Toc530816245"/>
+            <w:bookmarkStart w:id="168" w:name="_Toc530816245"/>
             <w:r>
               <w:rPr>
                 <w:b/>
               </w:rPr>
               <w:t>Otros actores:</w:t>
             </w:r>
-            <w:bookmarkEnd w:id="167"/>
+            <w:bookmarkEnd w:id="168"/>
           </w:p>
         </w:tc>
         <w:tc>
@@ -15992,14 +15966,14 @@
                 <w:b/>
               </w:rPr>
             </w:pPr>
-            <w:bookmarkStart w:id="168" w:name="_Toc530816246"/>
+            <w:bookmarkStart w:id="169" w:name="_Toc530816246"/>
             <w:r>
               <w:rPr>
                 <w:b/>
               </w:rPr>
               <w:t>Requisitos funcionales cubiertos:</w:t>
             </w:r>
-            <w:bookmarkEnd w:id="168"/>
+            <w:bookmarkEnd w:id="169"/>
           </w:p>
         </w:tc>
         <w:tc>
@@ -16035,14 +16009,14 @@
                 <w:b/>
               </w:rPr>
             </w:pPr>
-            <w:bookmarkStart w:id="169" w:name="_Toc530816247"/>
+            <w:bookmarkStart w:id="170" w:name="_Toc530816247"/>
             <w:r>
               <w:rPr>
                 <w:b/>
               </w:rPr>
               <w:t>Precondiciones:</w:t>
             </w:r>
-            <w:bookmarkEnd w:id="169"/>
+            <w:bookmarkEnd w:id="170"/>
           </w:p>
         </w:tc>
         <w:tc>
@@ -16075,14 +16049,14 @@
                 <w:b/>
               </w:rPr>
             </w:pPr>
-            <w:bookmarkStart w:id="170" w:name="_Toc530816248"/>
+            <w:bookmarkStart w:id="171" w:name="_Toc530816248"/>
             <w:r>
               <w:rPr>
                 <w:b/>
               </w:rPr>
               <w:t>Postcondiciones:</w:t>
             </w:r>
-            <w:bookmarkEnd w:id="170"/>
+            <w:bookmarkEnd w:id="171"/>
           </w:p>
         </w:tc>
         <w:tc>
@@ -16119,8 +16093,6 @@
           <w:szCs w:val="24"/>
         </w:rPr>
       </w:pPr>
-      <w:bookmarkStart w:id="171" w:name="_GoBack"/>
-      <w:bookmarkEnd w:id="171"/>
     </w:p>
     <w:tbl>
       <w:tblPr>
@@ -29917,7 +29889,7 @@
 </file>
 
 <file path=customXml/itemProps1.xml><?xml version="1.0" encoding="utf-8"?>
-<ds:datastoreItem xmlns:ds="http://schemas.openxmlformats.org/officeDocument/2006/customXml" ds:itemID="{BB1397B1-CF80-4853-A1D9-03AE97FB657C}">
+<ds:datastoreItem xmlns:ds="http://schemas.openxmlformats.org/officeDocument/2006/customXml" ds:itemID="{79E5A20B-B31F-4EA0-95C5-C0A493C69110}">
   <ds:schemaRefs>
     <ds:schemaRef ds:uri="http://schemas.openxmlformats.org/officeDocument/2006/bibliography"/>
   </ds:schemaRefs>

</xml_diff>